<commit_message>
Added more checks to the checklist
</commit_message>
<xml_diff>
--- a/PC SETUP CHECKLIST.docx
+++ b/PC SETUP CHECKLIST.docx
@@ -1,11 +1,13 @@
 
 <file path=word/document.xml><?xml version="1.0" encoding="utf-8"?>
-<w:document xmlns:wpc="http://schemas.microsoft.com/office/word/2010/wordprocessingCanvas" xmlns:cx="http://schemas.microsoft.com/office/drawing/2014/chartex" xmlns:cx1="http://schemas.microsoft.com/office/drawing/2015/9/8/chartex" xmlns:cx2="http://schemas.microsoft.com/office/drawing/2015/10/21/chartex" xmlns:cx3="http://schemas.microsoft.com/office/drawing/2016/5/9/chartex" xmlns:cx4="http://schemas.microsoft.com/office/drawing/2016/5/10/chartex" xmlns:cx5="http://schemas.microsoft.com/office/drawing/2016/5/11/chartex" xmlns:cx6="http://schemas.microsoft.com/office/drawing/2016/5/12/chartex" xmlns:cx7="http://schemas.microsoft.com/office/drawing/2016/5/13/chartex" xmlns:cx8="http://schemas.microsoft.com/office/drawing/2016/5/14/chartex" xmlns:mc="http://schemas.openxmlformats.org/markup-compatibility/2006" xmlns:aink="http://schemas.microsoft.com/office/drawing/2016/ink" xmlns:am3d="http://schemas.microsoft.com/office/drawing/2017/model3d" xmlns:o="urn:schemas-microsoft-com:office:office" xmlns:r="http://schemas.openxmlformats.org/officeDocument/2006/relationships" xmlns:m="http://schemas.openxmlformats.org/officeDocument/2006/math" xmlns:v="urn:schemas-microsoft-com:vml" xmlns:wp14="http://schemas.microsoft.com/office/word/2010/wordprocessingDrawing" xmlns:wp="http://schemas.openxmlformats.org/drawingml/2006/wordprocessingDrawing" xmlns:w10="urn:schemas-microsoft-com:office:word" xmlns:w="http://schemas.openxmlformats.org/wordprocessingml/2006/main" xmlns:w14="http://schemas.microsoft.com/office/word/2010/wordml" xmlns:w15="http://schemas.microsoft.com/office/word/2012/wordml" xmlns:w16cex="http://schemas.microsoft.com/office/word/2018/wordml/cex" xmlns:w16cid="http://schemas.microsoft.com/office/word/2016/wordml/cid" xmlns:w16="http://schemas.microsoft.com/office/word/2018/wordml" xmlns:w16sdtdh="http://schemas.microsoft.com/office/word/2020/wordml/sdtdatahash" xmlns:w16se="http://schemas.microsoft.com/office/word/2015/wordml/symex" xmlns:wpg="http://schemas.microsoft.com/office/word/2010/wordprocessingGroup" xmlns:wpi="http://schemas.microsoft.com/office/word/2010/wordprocessingInk" xmlns:wne="http://schemas.microsoft.com/office/word/2006/wordml" xmlns:wps="http://schemas.microsoft.com/office/word/2010/wordprocessingShape" mc:Ignorable="w14 w15 w16se w16cid w16 w16cex w16sdtdh wp14">
+<w:document xmlns:o="urn:schemas-microsoft-com:office:office" xmlns:r="http://schemas.openxmlformats.org/officeDocument/2006/relationships" xmlns:v="urn:schemas-microsoft-com:vml" xmlns:w="http://schemas.openxmlformats.org/wordprocessingml/2006/main" xmlns:w10="urn:schemas-microsoft-com:office:word" xmlns:wp="http://schemas.openxmlformats.org/drawingml/2006/wordprocessingDrawing" xmlns:wps="http://schemas.microsoft.com/office/word/2010/wordprocessingShape" xmlns:wpg="http://schemas.microsoft.com/office/word/2010/wordprocessingGroup" xmlns:mc="http://schemas.openxmlformats.org/markup-compatibility/2006" xmlns:wp14="http://schemas.microsoft.com/office/word/2010/wordprocessingDrawing" xmlns:w14="http://schemas.microsoft.com/office/word/2010/wordml" xmlns:w15="http://schemas.microsoft.com/office/word/2012/wordml" mc:Ignorable="w14 wp14 w15">
   <w:body>
     <w:p>
       <w:pPr>
+        <w:pStyle w:val="Normal"/>
         <w:jc w:val="center"/>
         <w:rPr>
+          <w:b/>
           <w:b/>
           <w:bCs/>
           <w:sz w:val="32"/>
@@ -26,6 +28,7 @@
     </w:p>
     <w:p>
       <w:pPr>
+        <w:pStyle w:val="Normal"/>
         <w:rPr>
           <w:sz w:val="24"/>
           <w:szCs w:val="24"/>
@@ -33,21 +36,17 @@
       </w:pPr>
       <w:sdt>
         <w:sdtPr>
-          <w:rPr>
-            <w:sz w:val="24"/>
-            <w:szCs w:val="24"/>
-          </w:rPr>
-          <w:id w:val="1102759781"/>
           <w14:checkbox>
-            <w14:checked w14:val="0"/>
-            <w14:checkedState w14:val="2612" w14:font="MS Gothic"/>
-            <w14:uncheckedState w14:val="2610" w14:font="MS Gothic"/>
+            <w14:checked w:val=""/>
+            <w14:checkedState w:val=""/>
+            <w14:uncheckedState w:val=""/>
           </w14:checkbox>
+          <w:id w:val="1063296198"/>
         </w:sdtPr>
         <w:sdtContent>
           <w:r>
             <w:rPr>
-              <w:rFonts w:ascii="MS Gothic" w:eastAsia="MS Gothic" w:hAnsi="MS Gothic" w:hint="eastAsia"/>
+              <w:rFonts w:eastAsia="MS Gothic" w:ascii="MS Gothic" w:hAnsi="MS Gothic"/>
               <w:sz w:val="24"/>
               <w:szCs w:val="24"/>
             </w:rPr>
@@ -60,11 +59,19 @@
           <w:sz w:val="24"/>
           <w:szCs w:val="24"/>
         </w:rPr>
-        <w:t xml:space="preserve"> Add system to domain (huggins.gd)</w:t>
-      </w:r>
-    </w:p>
-    <w:p>
-      <w:pPr>
+        <w:t xml:space="preserve"> </w:t>
+      </w:r>
+      <w:r>
+        <w:rPr>
+          <w:sz w:val="24"/>
+          <w:szCs w:val="24"/>
+        </w:rPr>
+        <w:t>Add system to domain (huggins.gd)</w:t>
+      </w:r>
+    </w:p>
+    <w:p>
+      <w:pPr>
+        <w:pStyle w:val="Normal"/>
         <w:rPr>
           <w:sz w:val="24"/>
           <w:szCs w:val="24"/>
@@ -72,21 +79,17 @@
       </w:pPr>
       <w:sdt>
         <w:sdtPr>
-          <w:rPr>
-            <w:sz w:val="24"/>
-            <w:szCs w:val="24"/>
-          </w:rPr>
-          <w:id w:val="529692094"/>
           <w14:checkbox>
-            <w14:checked w14:val="0"/>
-            <w14:checkedState w14:val="2612" w14:font="MS Gothic"/>
-            <w14:uncheckedState w14:val="2610" w14:font="MS Gothic"/>
+            <w14:checked w:val=""/>
+            <w14:checkedState w:val=""/>
+            <w14:uncheckedState w:val=""/>
           </w14:checkbox>
+          <w:id w:val="797400681"/>
         </w:sdtPr>
         <w:sdtContent>
           <w:r>
             <w:rPr>
-              <w:rFonts w:ascii="MS Gothic" w:eastAsia="MS Gothic" w:hAnsi="MS Gothic" w:hint="eastAsia"/>
+              <w:rFonts w:eastAsia="MS Gothic" w:ascii="MS Gothic" w:hAnsi="MS Gothic"/>
               <w:sz w:val="24"/>
               <w:szCs w:val="24"/>
             </w:rPr>
@@ -111,6 +114,7 @@
     </w:p>
     <w:p>
       <w:pPr>
+        <w:pStyle w:val="Normal"/>
         <w:rPr>
           <w:sz w:val="24"/>
           <w:szCs w:val="24"/>
@@ -118,21 +122,17 @@
       </w:pPr>
       <w:sdt>
         <w:sdtPr>
-          <w:rPr>
-            <w:sz w:val="24"/>
-            <w:szCs w:val="24"/>
-          </w:rPr>
-          <w:id w:val="1483276560"/>
           <w14:checkbox>
-            <w14:checked w14:val="0"/>
-            <w14:checkedState w14:val="2612" w14:font="MS Gothic"/>
-            <w14:uncheckedState w14:val="2610" w14:font="MS Gothic"/>
+            <w14:checked w:val=""/>
+            <w14:checkedState w:val=""/>
+            <w14:uncheckedState w:val=""/>
           </w14:checkbox>
+          <w:id w:val="1814261314"/>
         </w:sdtPr>
         <w:sdtContent>
           <w:r>
             <w:rPr>
-              <w:rFonts w:ascii="MS Gothic" w:eastAsia="MS Gothic" w:hAnsi="MS Gothic" w:hint="eastAsia"/>
+              <w:rFonts w:eastAsia="MS Gothic" w:ascii="MS Gothic" w:hAnsi="MS Gothic"/>
               <w:sz w:val="24"/>
               <w:szCs w:val="24"/>
             </w:rPr>
@@ -157,6 +157,7 @@
     </w:p>
     <w:p>
       <w:pPr>
+        <w:pStyle w:val="Normal"/>
         <w:rPr>
           <w:sz w:val="24"/>
           <w:szCs w:val="24"/>
@@ -172,7 +173,8 @@
     </w:p>
     <w:p>
       <w:pPr>
-        <w:ind w:left="360"/>
+        <w:pStyle w:val="Normal"/>
+        <w:ind w:left="360" w:hanging="0"/>
         <w:rPr>
           <w:sz w:val="24"/>
           <w:szCs w:val="24"/>
@@ -180,21 +182,17 @@
       </w:pPr>
       <w:sdt>
         <w:sdtPr>
-          <w:rPr>
-            <w:sz w:val="24"/>
-            <w:szCs w:val="24"/>
-          </w:rPr>
-          <w:id w:val="233905160"/>
           <w14:checkbox>
-            <w14:checked w14:val="0"/>
-            <w14:checkedState w14:val="2612" w14:font="MS Gothic"/>
-            <w14:uncheckedState w14:val="2610" w14:font="MS Gothic"/>
+            <w14:checked w:val=""/>
+            <w14:checkedState w:val=""/>
+            <w14:uncheckedState w:val=""/>
           </w14:checkbox>
+          <w:id w:val="700810605"/>
         </w:sdtPr>
         <w:sdtContent>
           <w:r>
             <w:rPr>
-              <w:rFonts w:ascii="MS Gothic" w:eastAsia="MS Gothic" w:hAnsi="MS Gothic" w:hint="eastAsia"/>
+              <w:rFonts w:eastAsia="MS Gothic" w:ascii="MS Gothic" w:hAnsi="MS Gothic"/>
               <w:sz w:val="24"/>
               <w:szCs w:val="24"/>
             </w:rPr>
@@ -207,12 +205,20 @@
           <w:sz w:val="24"/>
           <w:szCs w:val="24"/>
         </w:rPr>
-        <w:t xml:space="preserve"> Adobe Acrobat Reader</w:t>
-      </w:r>
-    </w:p>
-    <w:p>
-      <w:pPr>
-        <w:ind w:left="360"/>
+        <w:t xml:space="preserve"> </w:t>
+      </w:r>
+      <w:r>
+        <w:rPr>
+          <w:sz w:val="24"/>
+          <w:szCs w:val="24"/>
+        </w:rPr>
+        <w:t>Adobe Acrobat Reader</w:t>
+      </w:r>
+    </w:p>
+    <w:p>
+      <w:pPr>
+        <w:pStyle w:val="Normal"/>
+        <w:ind w:left="360" w:hanging="0"/>
         <w:rPr>
           <w:sz w:val="24"/>
           <w:szCs w:val="24"/>
@@ -220,21 +226,17 @@
       </w:pPr>
       <w:sdt>
         <w:sdtPr>
-          <w:rPr>
-            <w:sz w:val="24"/>
-            <w:szCs w:val="24"/>
-          </w:rPr>
-          <w:id w:val="1529372823"/>
           <w14:checkbox>
-            <w14:checked w14:val="0"/>
-            <w14:checkedState w14:val="2612" w14:font="MS Gothic"/>
-            <w14:uncheckedState w14:val="2610" w14:font="MS Gothic"/>
+            <w14:checked w:val=""/>
+            <w14:checkedState w:val=""/>
+            <w14:uncheckedState w:val=""/>
           </w14:checkbox>
+          <w:id w:val="1722992178"/>
         </w:sdtPr>
         <w:sdtContent>
           <w:r>
             <w:rPr>
-              <w:rFonts w:ascii="MS Gothic" w:eastAsia="MS Gothic" w:hAnsi="MS Gothic" w:hint="eastAsia"/>
+              <w:rFonts w:eastAsia="MS Gothic" w:ascii="MS Gothic" w:hAnsi="MS Gothic"/>
               <w:sz w:val="24"/>
               <w:szCs w:val="24"/>
             </w:rPr>
@@ -259,7 +261,8 @@
     </w:p>
     <w:p>
       <w:pPr>
-        <w:ind w:left="360"/>
+        <w:pStyle w:val="Normal"/>
+        <w:ind w:left="360" w:hanging="0"/>
         <w:rPr>
           <w:sz w:val="24"/>
           <w:szCs w:val="24"/>
@@ -267,21 +270,17 @@
       </w:pPr>
       <w:sdt>
         <w:sdtPr>
-          <w:rPr>
-            <w:sz w:val="24"/>
-            <w:szCs w:val="24"/>
-          </w:rPr>
-          <w:id w:val="-1655679467"/>
           <w14:checkbox>
-            <w14:checked w14:val="0"/>
-            <w14:checkedState w14:val="2612" w14:font="MS Gothic"/>
-            <w14:uncheckedState w14:val="2610" w14:font="MS Gothic"/>
+            <w14:checked w:val=""/>
+            <w14:checkedState w:val=""/>
+            <w14:uncheckedState w:val=""/>
           </w14:checkbox>
+          <w:id w:val="600637944"/>
         </w:sdtPr>
         <w:sdtContent>
           <w:r>
             <w:rPr>
-              <w:rFonts w:ascii="MS Gothic" w:eastAsia="MS Gothic" w:hAnsi="MS Gothic" w:hint="eastAsia"/>
+              <w:rFonts w:eastAsia="MS Gothic" w:ascii="MS Gothic" w:hAnsi="MS Gothic"/>
               <w:sz w:val="24"/>
               <w:szCs w:val="24"/>
             </w:rPr>
@@ -306,7 +305,8 @@
     </w:p>
     <w:p>
       <w:pPr>
-        <w:ind w:left="360"/>
+        <w:pStyle w:val="Normal"/>
+        <w:ind w:left="360" w:hanging="0"/>
         <w:rPr>
           <w:sz w:val="24"/>
           <w:szCs w:val="24"/>
@@ -314,21 +314,17 @@
       </w:pPr>
       <w:sdt>
         <w:sdtPr>
-          <w:rPr>
-            <w:sz w:val="24"/>
-            <w:szCs w:val="24"/>
-          </w:rPr>
-          <w:id w:val="-404456062"/>
           <w14:checkbox>
-            <w14:checked w14:val="0"/>
-            <w14:checkedState w14:val="2612" w14:font="MS Gothic"/>
-            <w14:uncheckedState w14:val="2610" w14:font="MS Gothic"/>
+            <w14:checked w:val=""/>
+            <w14:checkedState w:val=""/>
+            <w14:uncheckedState w:val=""/>
           </w14:checkbox>
+          <w:id w:val="746443448"/>
         </w:sdtPr>
         <w:sdtContent>
           <w:r>
             <w:rPr>
-              <w:rFonts w:ascii="MS Gothic" w:eastAsia="MS Gothic" w:hAnsi="MS Gothic" w:hint="eastAsia"/>
+              <w:rFonts w:eastAsia="MS Gothic" w:ascii="MS Gothic" w:hAnsi="MS Gothic"/>
               <w:sz w:val="24"/>
               <w:szCs w:val="24"/>
             </w:rPr>
@@ -348,19 +344,13 @@
           <w:sz w:val="24"/>
           <w:szCs w:val="24"/>
         </w:rPr>
-        <w:t xml:space="preserve">Chrome </w:t>
-      </w:r>
-      <w:r>
-        <w:rPr>
-          <w:sz w:val="24"/>
-          <w:szCs w:val="24"/>
-        </w:rPr>
-        <w:t>Browser</w:t>
-      </w:r>
-    </w:p>
-    <w:p>
-      <w:pPr>
-        <w:ind w:left="360"/>
+        <w:t>Chrome Browser</w:t>
+      </w:r>
+    </w:p>
+    <w:p>
+      <w:pPr>
+        <w:pStyle w:val="Normal"/>
+        <w:ind w:left="360" w:hanging="0"/>
         <w:rPr>
           <w:sz w:val="24"/>
           <w:szCs w:val="24"/>
@@ -368,21 +358,17 @@
       </w:pPr>
       <w:sdt>
         <w:sdtPr>
-          <w:rPr>
-            <w:sz w:val="24"/>
-            <w:szCs w:val="24"/>
-          </w:rPr>
-          <w:id w:val="-1699388839"/>
           <w14:checkbox>
-            <w14:checked w14:val="0"/>
-            <w14:checkedState w14:val="2612" w14:font="MS Gothic"/>
-            <w14:uncheckedState w14:val="2610" w14:font="MS Gothic"/>
+            <w14:checked w:val=""/>
+            <w14:checkedState w:val=""/>
+            <w14:uncheckedState w:val=""/>
           </w14:checkbox>
+          <w:id w:val="1251644106"/>
         </w:sdtPr>
         <w:sdtContent>
           <w:r>
             <w:rPr>
-              <w:rFonts w:ascii="MS Gothic" w:eastAsia="MS Gothic" w:hAnsi="MS Gothic" w:hint="eastAsia"/>
+              <w:rFonts w:eastAsia="MS Gothic" w:ascii="MS Gothic" w:hAnsi="MS Gothic"/>
               <w:sz w:val="24"/>
               <w:szCs w:val="24"/>
             </w:rPr>
@@ -407,6 +393,7 @@
     </w:p>
     <w:p>
       <w:pPr>
+        <w:pStyle w:val="Normal"/>
         <w:rPr>
           <w:sz w:val="24"/>
           <w:szCs w:val="24"/>
@@ -414,21 +401,17 @@
       </w:pPr>
       <w:sdt>
         <w:sdtPr>
-          <w:rPr>
-            <w:sz w:val="24"/>
-            <w:szCs w:val="24"/>
-          </w:rPr>
-          <w:id w:val="504712038"/>
           <w14:checkbox>
-            <w14:checked w14:val="0"/>
-            <w14:checkedState w14:val="2612" w14:font="MS Gothic"/>
-            <w14:uncheckedState w14:val="2610" w14:font="MS Gothic"/>
+            <w14:checked w:val=""/>
+            <w14:checkedState w:val=""/>
+            <w14:uncheckedState w:val=""/>
           </w14:checkbox>
+          <w:id w:val="243896835"/>
         </w:sdtPr>
         <w:sdtContent>
           <w:r>
             <w:rPr>
-              <w:rFonts w:ascii="MS Gothic" w:eastAsia="MS Gothic" w:hAnsi="MS Gothic" w:hint="eastAsia"/>
+              <w:rFonts w:eastAsia="MS Gothic" w:ascii="MS Gothic" w:hAnsi="MS Gothic"/>
               <w:sz w:val="24"/>
               <w:szCs w:val="24"/>
             </w:rPr>
@@ -453,6 +436,7 @@
     </w:p>
     <w:p>
       <w:pPr>
+        <w:pStyle w:val="Normal"/>
         <w:rPr>
           <w:sz w:val="24"/>
           <w:szCs w:val="24"/>
@@ -460,21 +444,17 @@
       </w:pPr>
       <w:sdt>
         <w:sdtPr>
-          <w:rPr>
-            <w:sz w:val="24"/>
-            <w:szCs w:val="24"/>
-          </w:rPr>
-          <w:id w:val="-764768325"/>
           <w14:checkbox>
-            <w14:checked w14:val="0"/>
-            <w14:checkedState w14:val="2612" w14:font="MS Gothic"/>
-            <w14:uncheckedState w14:val="2610" w14:font="MS Gothic"/>
+            <w14:checked w:val=""/>
+            <w14:checkedState w:val=""/>
+            <w14:uncheckedState w:val=""/>
           </w14:checkbox>
+          <w:id w:val="795336256"/>
         </w:sdtPr>
         <w:sdtContent>
           <w:r>
             <w:rPr>
-              <w:rFonts w:ascii="MS Gothic" w:eastAsia="MS Gothic" w:hAnsi="MS Gothic" w:hint="eastAsia"/>
+              <w:rFonts w:eastAsia="MS Gothic" w:ascii="MS Gothic" w:hAnsi="MS Gothic"/>
               <w:sz w:val="24"/>
               <w:szCs w:val="24"/>
             </w:rPr>
@@ -494,33 +474,149 @@
           <w:sz w:val="24"/>
           <w:szCs w:val="24"/>
         </w:rPr>
-        <w:t>Add remote desktop shortcut for GP (if applicable)</w:t>
-      </w:r>
-    </w:p>
-    <w:p>
-      <w:pPr>
-        <w:rPr>
-          <w:sz w:val="24"/>
-          <w:szCs w:val="24"/>
-        </w:rPr>
-      </w:pPr>
+        <w:t>Add rdp shortcut for GP10</w:t>
+      </w:r>
+    </w:p>
+    <w:p>
+      <w:pPr>
+        <w:pStyle w:val="Normal"/>
+        <w:rPr>
+          <w:sz w:val="24"/>
+          <w:szCs w:val="24"/>
+        </w:rPr>
+      </w:pPr>
+      <w:sdt>
+        <w:sdtPr>
+          <w14:checkbox>
+            <w14:checked w:val=""/>
+            <w14:checkedState w:val=""/>
+            <w14:uncheckedState w:val=""/>
+          </w14:checkbox>
+          <w:id w:val="470878316"/>
+        </w:sdtPr>
+        <w:sdtContent>
+          <w:r>
+            <w:rPr>
+              <w:rFonts w:eastAsia="MS Gothic" w:ascii="MS Gothic" w:hAnsi="MS Gothic"/>
+              <w:sz w:val="24"/>
+              <w:szCs w:val="24"/>
+            </w:rPr>
+            <w:t>☐</w:t>
+          </w:r>
+        </w:sdtContent>
+      </w:sdt>
+      <w:r>
+        <w:rPr>
+          <w:sz w:val="24"/>
+          <w:szCs w:val="24"/>
+        </w:rPr>
+        <w:t xml:space="preserve"> </w:t>
+      </w:r>
+      <w:r>
+        <w:rPr>
+          <w:sz w:val="24"/>
+          <w:szCs w:val="24"/>
+        </w:rPr>
+        <w:t>Printer Installations</w:t>
+      </w:r>
+    </w:p>
+    <w:p>
+      <w:pPr>
+        <w:pStyle w:val="Normal"/>
+        <w:rPr>
+          <w:sz w:val="24"/>
+          <w:szCs w:val="24"/>
+        </w:rPr>
+      </w:pPr>
+      <w:sdt>
+        <w:sdtPr>
+          <w14:checkbox>
+            <w14:checked w:val=""/>
+            <w14:checkedState w:val=""/>
+            <w14:uncheckedState w:val=""/>
+          </w14:checkbox>
+          <w:id w:val="1885989738"/>
+        </w:sdtPr>
+        <w:sdtContent>
+          <w:r>
+            <w:rPr>
+              <w:rFonts w:eastAsia="MS Gothic" w:ascii="MS Gothic" w:hAnsi="MS Gothic"/>
+              <w:sz w:val="24"/>
+              <w:szCs w:val="24"/>
+            </w:rPr>
+            <w:t>☐</w:t>
+          </w:r>
+        </w:sdtContent>
+      </w:sdt>
+      <w:r>
+        <w:rPr>
+          <w:sz w:val="24"/>
+          <w:szCs w:val="24"/>
+        </w:rPr>
+        <w:t xml:space="preserve"> </w:t>
+      </w:r>
+      <w:r>
+        <w:rPr>
+          <w:sz w:val="24"/>
+          <w:szCs w:val="24"/>
+        </w:rPr>
+        <w:t xml:space="preserve">Change the paging file setting to </w:t>
+      </w:r>
+      <w:r>
+        <w:rPr>
+          <w:sz w:val="24"/>
+          <w:szCs w:val="24"/>
+        </w:rPr>
+        <w:t>8GB – 16GB (in mb)</w:t>
+      </w:r>
+    </w:p>
+    <w:p>
+      <w:pPr>
+        <w:pStyle w:val="Normal"/>
+        <w:rPr>
+          <w:sz w:val="24"/>
+          <w:szCs w:val="24"/>
+        </w:rPr>
+      </w:pPr>
+      <w:r>
+        <w:rPr>
+          <w:sz w:val="24"/>
+          <w:szCs w:val="24"/>
+        </w:rPr>
+      </w:r>
+    </w:p>
+    <w:p>
+      <w:pPr>
+        <w:pStyle w:val="Normal"/>
+        <w:spacing w:before="0" w:after="160"/>
+        <w:rPr>
+          <w:sz w:val="24"/>
+          <w:szCs w:val="24"/>
+        </w:rPr>
+      </w:pPr>
+      <w:r>
+        <w:rPr/>
+      </w:r>
     </w:p>
     <w:sectPr>
+      <w:type w:val="nextPage"/>
       <w:pgSz w:w="12240" w:h="15840"/>
-      <w:pgMar w:top="1440" w:right="1440" w:bottom="1440" w:left="1440" w:header="720" w:footer="720" w:gutter="0"/>
-      <w:cols w:space="720"/>
-      <w:docGrid w:linePitch="360"/>
+      <w:pgMar w:left="1440" w:right="1440" w:gutter="0" w:header="0" w:top="1440" w:footer="0" w:bottom="1440"/>
+      <w:pgNumType w:fmt="decimal"/>
+      <w:formProt w:val="false"/>
+      <w:textDirection w:val="lrTb"/>
+      <w:docGrid w:type="default" w:linePitch="360" w:charSpace="4096"/>
     </w:sectPr>
   </w:body>
 </w:document>
 </file>
 
 <file path=word/styles.xml><?xml version="1.0" encoding="utf-8"?>
-<w:styles xmlns:mc="http://schemas.openxmlformats.org/markup-compatibility/2006" xmlns:r="http://schemas.openxmlformats.org/officeDocument/2006/relationships" xmlns:w="http://schemas.openxmlformats.org/wordprocessingml/2006/main" xmlns:w14="http://schemas.microsoft.com/office/word/2010/wordml" xmlns:w15="http://schemas.microsoft.com/office/word/2012/wordml" xmlns:w16cex="http://schemas.microsoft.com/office/word/2018/wordml/cex" xmlns:w16cid="http://schemas.microsoft.com/office/word/2016/wordml/cid" xmlns:w16="http://schemas.microsoft.com/office/word/2018/wordml" xmlns:w16sdtdh="http://schemas.microsoft.com/office/word/2020/wordml/sdtdatahash" xmlns:w16se="http://schemas.microsoft.com/office/word/2015/wordml/symex" mc:Ignorable="w14 w15 w16se w16cid w16 w16cex w16sdtdh">
+<w:styles xmlns:w="http://schemas.openxmlformats.org/wordprocessingml/2006/main" xmlns:w14="http://schemas.microsoft.com/office/word/2010/wordml" xmlns:mc="http://schemas.openxmlformats.org/markup-compatibility/2006" mc:Ignorable="w14">
   <w:docDefaults>
     <w:rPrDefault>
       <w:rPr>
-        <w:rFonts w:asciiTheme="minorHAnsi" w:eastAsiaTheme="minorHAnsi" w:hAnsiTheme="minorHAnsi" w:cstheme="minorBidi"/>
+        <w:rFonts w:ascii="Calibri" w:hAnsi="Calibri" w:eastAsia="Calibri" w:cs="" w:asciiTheme="minorHAnsi" w:cstheme="minorBidi" w:eastAsiaTheme="minorHAnsi" w:hAnsiTheme="minorHAnsi"/>
         <w:sz w:val="22"/>
         <w:szCs w:val="22"/>
         <w:lang w:val="en-US" w:eastAsia="en-US" w:bidi="ar-SA"/>
@@ -528,21 +624,21 @@
     </w:rPrDefault>
     <w:pPrDefault>
       <w:pPr>
-        <w:spacing w:after="160" w:line="259" w:lineRule="auto"/>
+        <w:suppressAutoHyphens w:val="true"/>
       </w:pPr>
     </w:pPrDefault>
   </w:docDefaults>
   <w:latentStyles w:defLockedState="0" w:defUIPriority="99" w:defSemiHidden="0" w:defUnhideWhenUsed="0" w:defQFormat="0" w:count="376">
     <w:lsdException w:name="Normal" w:uiPriority="0" w:qFormat="1"/>
     <w:lsdException w:name="heading 1" w:uiPriority="9" w:qFormat="1"/>
-    <w:lsdException w:name="heading 2" w:semiHidden="1" w:uiPriority="9" w:unhideWhenUsed="1" w:qFormat="1"/>
-    <w:lsdException w:name="heading 3" w:semiHidden="1" w:uiPriority="9" w:unhideWhenUsed="1" w:qFormat="1"/>
-    <w:lsdException w:name="heading 4" w:semiHidden="1" w:uiPriority="9" w:unhideWhenUsed="1" w:qFormat="1"/>
-    <w:lsdException w:name="heading 5" w:semiHidden="1" w:uiPriority="9" w:unhideWhenUsed="1" w:qFormat="1"/>
-    <w:lsdException w:name="heading 6" w:semiHidden="1" w:uiPriority="9" w:unhideWhenUsed="1" w:qFormat="1"/>
-    <w:lsdException w:name="heading 7" w:semiHidden="1" w:uiPriority="9" w:unhideWhenUsed="1" w:qFormat="1"/>
-    <w:lsdException w:name="heading 8" w:semiHidden="1" w:uiPriority="9" w:unhideWhenUsed="1" w:qFormat="1"/>
-    <w:lsdException w:name="heading 9" w:semiHidden="1" w:uiPriority="9" w:unhideWhenUsed="1" w:qFormat="1"/>
+    <w:lsdException w:name="heading 2" w:uiPriority="9" w:semiHidden="1" w:unhideWhenUsed="1" w:qFormat="1"/>
+    <w:lsdException w:name="heading 3" w:uiPriority="9" w:semiHidden="1" w:unhideWhenUsed="1" w:qFormat="1"/>
+    <w:lsdException w:name="heading 4" w:uiPriority="9" w:semiHidden="1" w:unhideWhenUsed="1" w:qFormat="1"/>
+    <w:lsdException w:name="heading 5" w:uiPriority="9" w:semiHidden="1" w:unhideWhenUsed="1" w:qFormat="1"/>
+    <w:lsdException w:name="heading 6" w:uiPriority="9" w:semiHidden="1" w:unhideWhenUsed="1" w:qFormat="1"/>
+    <w:lsdException w:name="heading 7" w:uiPriority="9" w:semiHidden="1" w:unhideWhenUsed="1" w:qFormat="1"/>
+    <w:lsdException w:name="heading 8" w:uiPriority="9" w:semiHidden="1" w:unhideWhenUsed="1" w:qFormat="1"/>
+    <w:lsdException w:name="heading 9" w:uiPriority="9" w:semiHidden="1" w:unhideWhenUsed="1" w:qFormat="1"/>
     <w:lsdException w:name="index 1" w:semiHidden="1" w:unhideWhenUsed="1"/>
     <w:lsdException w:name="index 2" w:semiHidden="1" w:unhideWhenUsed="1"/>
     <w:lsdException w:name="index 3" w:semiHidden="1" w:unhideWhenUsed="1"/>
@@ -552,22 +648,22 @@
     <w:lsdException w:name="index 7" w:semiHidden="1" w:unhideWhenUsed="1"/>
     <w:lsdException w:name="index 8" w:semiHidden="1" w:unhideWhenUsed="1"/>
     <w:lsdException w:name="index 9" w:semiHidden="1" w:unhideWhenUsed="1"/>
-    <w:lsdException w:name="toc 1" w:semiHidden="1" w:uiPriority="39" w:unhideWhenUsed="1"/>
-    <w:lsdException w:name="toc 2" w:semiHidden="1" w:uiPriority="39" w:unhideWhenUsed="1"/>
-    <w:lsdException w:name="toc 3" w:semiHidden="1" w:uiPriority="39" w:unhideWhenUsed="1"/>
-    <w:lsdException w:name="toc 4" w:semiHidden="1" w:uiPriority="39" w:unhideWhenUsed="1"/>
-    <w:lsdException w:name="toc 5" w:semiHidden="1" w:uiPriority="39" w:unhideWhenUsed="1"/>
-    <w:lsdException w:name="toc 6" w:semiHidden="1" w:uiPriority="39" w:unhideWhenUsed="1"/>
-    <w:lsdException w:name="toc 7" w:semiHidden="1" w:uiPriority="39" w:unhideWhenUsed="1"/>
-    <w:lsdException w:name="toc 8" w:semiHidden="1" w:uiPriority="39" w:unhideWhenUsed="1"/>
-    <w:lsdException w:name="toc 9" w:semiHidden="1" w:uiPriority="39" w:unhideWhenUsed="1"/>
+    <w:lsdException w:name="toc 1" w:uiPriority="39" w:semiHidden="1" w:unhideWhenUsed="1"/>
+    <w:lsdException w:name="toc 2" w:uiPriority="39" w:semiHidden="1" w:unhideWhenUsed="1"/>
+    <w:lsdException w:name="toc 3" w:uiPriority="39" w:semiHidden="1" w:unhideWhenUsed="1"/>
+    <w:lsdException w:name="toc 4" w:uiPriority="39" w:semiHidden="1" w:unhideWhenUsed="1"/>
+    <w:lsdException w:name="toc 5" w:uiPriority="39" w:semiHidden="1" w:unhideWhenUsed="1"/>
+    <w:lsdException w:name="toc 6" w:uiPriority="39" w:semiHidden="1" w:unhideWhenUsed="1"/>
+    <w:lsdException w:name="toc 7" w:uiPriority="39" w:semiHidden="1" w:unhideWhenUsed="1"/>
+    <w:lsdException w:name="toc 8" w:uiPriority="39" w:semiHidden="1" w:unhideWhenUsed="1"/>
+    <w:lsdException w:name="toc 9" w:uiPriority="39" w:semiHidden="1" w:unhideWhenUsed="1"/>
     <w:lsdException w:name="Normal Indent" w:semiHidden="1" w:unhideWhenUsed="1"/>
     <w:lsdException w:name="footnote text" w:semiHidden="1" w:unhideWhenUsed="1"/>
     <w:lsdException w:name="annotation text" w:semiHidden="1" w:unhideWhenUsed="1"/>
     <w:lsdException w:name="header" w:semiHidden="1" w:unhideWhenUsed="1"/>
     <w:lsdException w:name="footer" w:semiHidden="1" w:unhideWhenUsed="1"/>
     <w:lsdException w:name="index heading" w:semiHidden="1" w:unhideWhenUsed="1"/>
-    <w:lsdException w:name="caption" w:semiHidden="1" w:uiPriority="35" w:unhideWhenUsed="1" w:qFormat="1"/>
+    <w:lsdException w:name="caption" w:uiPriority="35" w:semiHidden="1" w:unhideWhenUsed="1" w:qFormat="1"/>
     <w:lsdException w:name="table of figures" w:semiHidden="1" w:unhideWhenUsed="1"/>
     <w:lsdException w:name="envelope address" w:semiHidden="1" w:unhideWhenUsed="1"/>
     <w:lsdException w:name="envelope return" w:semiHidden="1" w:unhideWhenUsed="1"/>
@@ -598,7 +694,7 @@
     <w:lsdException w:name="Title" w:uiPriority="10" w:qFormat="1"/>
     <w:lsdException w:name="Closing" w:semiHidden="1" w:unhideWhenUsed="1"/>
     <w:lsdException w:name="Signature" w:semiHidden="1" w:unhideWhenUsed="1"/>
-    <w:lsdException w:name="Default Paragraph Font" w:semiHidden="1" w:uiPriority="1" w:unhideWhenUsed="1"/>
+    <w:lsdException w:name="Default Paragraph Font" w:uiPriority="1" w:semiHidden="1" w:unhideWhenUsed="1"/>
     <w:lsdException w:name="Body Text" w:semiHidden="1" w:unhideWhenUsed="1"/>
     <w:lsdException w:name="Body Text Indent" w:semiHidden="1" w:unhideWhenUsed="1"/>
     <w:lsdException w:name="List Continue" w:semiHidden="1" w:unhideWhenUsed="1"/>
@@ -795,8 +891,8 @@
     <w:lsdException w:name="Subtle Reference" w:uiPriority="31" w:qFormat="1"/>
     <w:lsdException w:name="Intense Reference" w:uiPriority="32" w:qFormat="1"/>
     <w:lsdException w:name="Book Title" w:uiPriority="33" w:qFormat="1"/>
-    <w:lsdException w:name="Bibliography" w:semiHidden="1" w:uiPriority="37" w:unhideWhenUsed="1"/>
-    <w:lsdException w:name="TOC Heading" w:semiHidden="1" w:uiPriority="39" w:unhideWhenUsed="1" w:qFormat="1"/>
+    <w:lsdException w:name="Bibliography" w:uiPriority="37" w:semiHidden="1" w:unhideWhenUsed="1"/>
+    <w:lsdException w:name="TOC Heading" w:uiPriority="39" w:semiHidden="1" w:unhideWhenUsed="1" w:qFormat="1"/>
     <w:lsdException w:name="Plain Table 1" w:uiPriority="41"/>
     <w:lsdException w:name="Plain Table 2" w:uiPriority="42"/>
     <w:lsdException w:name="Plain Table 3" w:uiPriority="43"/>
@@ -907,15 +1003,105 @@
     <w:lsdException w:name="Unresolved Mention" w:semiHidden="1" w:unhideWhenUsed="1"/>
     <w:lsdException w:name="Smart Link" w:semiHidden="1" w:unhideWhenUsed="1"/>
   </w:latentStyles>
-  <w:style w:type="paragraph" w:default="1" w:styleId="Normal">
+  <w:style w:type="paragraph" w:styleId="Normal" w:default="1">
     <w:name w:val="Normal"/>
     <w:qFormat/>
+    <w:pPr>
+      <w:widowControl/>
+      <w:suppressAutoHyphens w:val="true"/>
+      <w:bidi w:val="0"/>
+      <w:spacing w:lineRule="auto" w:line="259" w:before="0" w:after="160"/>
+      <w:jc w:val="left"/>
+    </w:pPr>
+    <w:rPr>
+      <w:rFonts w:ascii="Calibri" w:hAnsi="Calibri" w:eastAsia="Calibri" w:cs="" w:asciiTheme="minorHAnsi" w:cstheme="minorBidi" w:eastAsiaTheme="minorHAnsi" w:hAnsiTheme="minorHAnsi"/>
+      <w:color w:val="auto"/>
+      <w:kern w:val="0"/>
+      <w:sz w:val="22"/>
+      <w:szCs w:val="22"/>
+      <w:lang w:val="en-US" w:eastAsia="en-US" w:bidi="ar-SA"/>
+    </w:rPr>
   </w:style>
-  <w:style w:type="character" w:default="1" w:styleId="DefaultParagraphFont">
+  <w:style w:type="character" w:styleId="DefaultParagraphFont" w:default="1">
     <w:name w:val="Default Paragraph Font"/>
     <w:uiPriority w:val="1"/>
     <w:semiHidden/>
     <w:unhideWhenUsed/>
+    <w:qFormat/>
+    <w:rPr/>
+  </w:style>
+  <w:style w:type="character" w:styleId="Bullets">
+    <w:name w:val="Bullets"/>
+    <w:qFormat/>
+    <w:rPr>
+      <w:rFonts w:ascii="OpenSymbol" w:hAnsi="OpenSymbol" w:eastAsia="OpenSymbol" w:cs="OpenSymbol"/>
+    </w:rPr>
+  </w:style>
+  <w:style w:type="paragraph" w:styleId="Heading">
+    <w:name w:val="Heading"/>
+    <w:basedOn w:val="Normal"/>
+    <w:next w:val="TextBody"/>
+    <w:qFormat/>
+    <w:pPr>
+      <w:keepNext w:val="true"/>
+      <w:spacing w:before="240" w:after="120"/>
+    </w:pPr>
+    <w:rPr>
+      <w:rFonts w:ascii="Liberation Sans" w:hAnsi="Liberation Sans" w:eastAsia="Microsoft YaHei" w:cs="Arial"/>
+      <w:sz w:val="28"/>
+      <w:szCs w:val="28"/>
+    </w:rPr>
+  </w:style>
+  <w:style w:type="paragraph" w:styleId="TextBody">
+    <w:name w:val="Body Text"/>
+    <w:basedOn w:val="Normal"/>
+    <w:pPr>
+      <w:spacing w:lineRule="auto" w:line="276" w:before="0" w:after="140"/>
+    </w:pPr>
+    <w:rPr/>
+  </w:style>
+  <w:style w:type="paragraph" w:styleId="List">
+    <w:name w:val="List"/>
+    <w:basedOn w:val="TextBody"/>
+    <w:pPr/>
+    <w:rPr>
+      <w:rFonts w:cs="Arial"/>
+    </w:rPr>
+  </w:style>
+  <w:style w:type="paragraph" w:styleId="Caption">
+    <w:name w:val="Caption"/>
+    <w:basedOn w:val="Normal"/>
+    <w:qFormat/>
+    <w:pPr>
+      <w:suppressLineNumbers/>
+      <w:spacing w:before="120" w:after="120"/>
+    </w:pPr>
+    <w:rPr>
+      <w:rFonts w:cs="Arial"/>
+      <w:i/>
+      <w:iCs/>
+      <w:sz w:val="24"/>
+      <w:szCs w:val="24"/>
+    </w:rPr>
+  </w:style>
+  <w:style w:type="paragraph" w:styleId="Index">
+    <w:name w:val="Index"/>
+    <w:basedOn w:val="Normal"/>
+    <w:qFormat/>
+    <w:pPr>
+      <w:suppressLineNumbers/>
+    </w:pPr>
+    <w:rPr>
+      <w:rFonts w:cs="Arial"/>
+      <w:lang w:val="zxx" w:eastAsia="zxx" w:bidi="zxx"/>
+    </w:rPr>
+  </w:style>
+  <w:style w:type="numbering" w:styleId="NoList" w:default="1">
+    <w:name w:val="No List"/>
+    <w:uiPriority w:val="99"/>
+    <w:semiHidden/>
+    <w:unhideWhenUsed/>
+    <w:qFormat/>
   </w:style>
   <w:style w:type="table" w:default="1" w:styleId="TableNormal">
     <w:name w:val="Normal Table"/>
@@ -923,7 +1109,6 @@
     <w:semiHidden/>
     <w:unhideWhenUsed/>
     <w:tblPr>
-      <w:tblInd w:w="0" w:type="dxa"/>
       <w:tblCellMar>
         <w:top w:w="0" w:type="dxa"/>
         <w:left w:w="108" w:type="dxa"/>
@@ -931,12 +1116,6 @@
         <w:right w:w="108" w:type="dxa"/>
       </w:tblCellMar>
     </w:tblPr>
-  </w:style>
-  <w:style w:type="numbering" w:default="1" w:styleId="NoList">
-    <w:name w:val="No List"/>
-    <w:uiPriority w:val="99"/>
-    <w:semiHidden/>
-    <w:unhideWhenUsed/>
   </w:style>
 </w:styles>
 </file>

</xml_diff>